<commit_message>
lex\yacc rules and report core and viewTree
</commit_message>
<xml_diff>
--- a/report/报告要点.docx
+++ b/report/报告要点.docx
@@ -4,6 +4,43 @@
   <w:body>
     <w:p>
       <w:pPr>
+        <w:widowControl/>
+        <w:shd w:val="clear" w:color="auto" w:fill="FFFFFF"/>
+        <w:ind w:left="360" w:hanging="360"/>
+        <w:jc w:val="center"/>
+        <w:rPr>
+          <w:sz w:val="40"/>
+        </w:rPr>
+      </w:pPr>
+      <w:r>
+        <w:rPr>
+          <w:rFonts w:hint="eastAsia"/>
+          <w:sz w:val="40"/>
+        </w:rPr>
+        <w:t>标题</w:t>
+      </w:r>
+    </w:p>
+    <w:p>
+      <w:pPr>
+        <w:widowControl/>
+        <w:shd w:val="clear" w:color="auto" w:fill="FFFFFF"/>
+        <w:ind w:left="360" w:hanging="360"/>
+        <w:jc w:val="center"/>
+        <w:rPr>
+          <w:rFonts w:hint="eastAsia"/>
+          <w:sz w:val="24"/>
+        </w:rPr>
+      </w:pPr>
+      <w:r>
+        <w:rPr>
+          <w:rFonts w:hint="eastAsia"/>
+          <w:sz w:val="24"/>
+        </w:rPr>
+        <w:t>组员信息</w:t>
+      </w:r>
+    </w:p>
+    <w:p>
+      <w:pPr>
         <w:pStyle w:val="a3"/>
         <w:widowControl/>
         <w:numPr>
@@ -39,7 +76,7 @@
         <w:ind w:firstLine="360"/>
         <w:jc w:val="left"/>
         <w:rPr>
-          <w:rFonts w:ascii="Arial" w:eastAsia="宋体" w:hAnsi="Arial" w:cs="Arial" w:hint="eastAsia"/>
+          <w:rFonts w:ascii="Arial" w:eastAsia="宋体" w:hAnsi="Arial" w:cs="Arial"/>
           <w:kern w:val="0"/>
           <w:sz w:val="26"/>
           <w:szCs w:val="26"/>
@@ -101,7 +138,7 @@
         <w:ind w:firstLine="360"/>
         <w:jc w:val="left"/>
         <w:rPr>
-          <w:rFonts w:ascii="Arial" w:eastAsia="宋体" w:hAnsi="Arial" w:cs="Arial" w:hint="eastAsia"/>
+          <w:rFonts w:ascii="Arial" w:eastAsia="宋体" w:hAnsi="Arial" w:cs="Arial"/>
           <w:kern w:val="0"/>
           <w:sz w:val="26"/>
           <w:szCs w:val="26"/>
@@ -138,7 +175,7 @@
         <w:ind w:firstLineChars="0"/>
         <w:jc w:val="left"/>
         <w:rPr>
-          <w:rFonts w:ascii="Arial" w:eastAsia="宋体" w:hAnsi="Arial" w:cs="Arial" w:hint="eastAsia"/>
+          <w:rFonts w:ascii="Arial" w:eastAsia="宋体" w:hAnsi="Arial" w:cs="Arial"/>
           <w:b/>
           <w:kern w:val="0"/>
           <w:sz w:val="26"/>
@@ -163,7 +200,7 @@
         <w:ind w:leftChars="171" w:left="359"/>
         <w:jc w:val="left"/>
         <w:rPr>
-          <w:rFonts w:ascii="Arial" w:eastAsia="宋体" w:hAnsi="Arial" w:cs="Arial" w:hint="eastAsia"/>
+          <w:rFonts w:ascii="Arial" w:eastAsia="宋体" w:hAnsi="Arial" w:cs="Arial"/>
           <w:kern w:val="0"/>
           <w:sz w:val="26"/>
           <w:szCs w:val="26"/>
@@ -195,7 +232,7 @@
         <w:ind w:leftChars="171" w:left="359"/>
         <w:jc w:val="left"/>
         <w:rPr>
-          <w:rFonts w:ascii="Arial" w:eastAsia="宋体" w:hAnsi="Arial" w:cs="Arial" w:hint="eastAsia"/>
+          <w:rFonts w:ascii="Arial" w:eastAsia="宋体" w:hAnsi="Arial" w:cs="Arial"/>
           <w:kern w:val="0"/>
           <w:sz w:val="26"/>
           <w:szCs w:val="26"/>
@@ -217,16 +254,7 @@
           <w:sz w:val="26"/>
           <w:szCs w:val="26"/>
         </w:rPr>
-        <w:t>（</w:t>
-      </w:r>
-      <w:r>
-        <w:rPr>
-          <w:rFonts w:ascii="Arial" w:eastAsia="宋体" w:hAnsi="Arial" w:cs="Arial" w:hint="eastAsia"/>
-          <w:kern w:val="0"/>
-          <w:sz w:val="26"/>
-          <w:szCs w:val="26"/>
-        </w:rPr>
-        <w:t>根据词法来写）</w:t>
+        <w:t>（根据词法来写）</w:t>
       </w:r>
     </w:p>
     <w:p>
@@ -268,7 +296,7 @@
         <w:ind w:leftChars="171" w:left="359"/>
         <w:jc w:val="left"/>
         <w:rPr>
-          <w:rFonts w:ascii="Arial" w:eastAsia="宋体" w:hAnsi="Arial" w:cs="Arial" w:hint="eastAsia"/>
+          <w:rFonts w:ascii="Arial" w:eastAsia="宋体" w:hAnsi="Arial" w:cs="Arial"/>
           <w:kern w:val="0"/>
           <w:sz w:val="26"/>
           <w:szCs w:val="26"/>
@@ -326,7 +354,34 @@
           <w:sz w:val="26"/>
           <w:szCs w:val="26"/>
         </w:rPr>
-        <w:t>我们实现的原理）</w:t>
+        <w:t>我们实现的原理</w:t>
+      </w:r>
+      <w:r>
+        <w:rPr>
+          <w:rFonts w:ascii="Arial" w:eastAsia="宋体" w:hAnsi="Arial" w:cs="Arial" w:hint="eastAsia"/>
+          <w:kern w:val="0"/>
+          <w:sz w:val="26"/>
+          <w:szCs w:val="26"/>
+        </w:rPr>
+        <w:t>+</w:t>
+      </w:r>
+      <w:r>
+        <w:rPr>
+          <w:rFonts w:ascii="Arial" w:eastAsia="宋体" w:hAnsi="Arial" w:cs="Arial" w:hint="eastAsia"/>
+          <w:kern w:val="0"/>
+          <w:sz w:val="26"/>
+          <w:szCs w:val="26"/>
+        </w:rPr>
+        <w:t>错误恢复及报错原理</w:t>
+      </w:r>
+      <w:r>
+        <w:rPr>
+          <w:rFonts w:ascii="Arial" w:eastAsia="宋体" w:hAnsi="Arial" w:cs="Arial" w:hint="eastAsia"/>
+          <w:kern w:val="0"/>
+          <w:sz w:val="26"/>
+          <w:szCs w:val="26"/>
+        </w:rPr>
+        <w:t>）</w:t>
       </w:r>
     </w:p>
     <w:p>
@@ -368,7 +423,7 @@
         <w:ind w:leftChars="171" w:left="359"/>
         <w:jc w:val="left"/>
         <w:rPr>
-          <w:rFonts w:ascii="Arial" w:eastAsia="宋体" w:hAnsi="Arial" w:cs="Arial" w:hint="eastAsia"/>
+          <w:rFonts w:ascii="Arial" w:eastAsia="宋体" w:hAnsi="Arial" w:cs="Arial"/>
           <w:kern w:val="0"/>
           <w:sz w:val="26"/>
           <w:szCs w:val="26"/>
@@ -555,7 +610,7 @@
         <w:ind w:leftChars="171" w:left="2179" w:hangingChars="700" w:hanging="1820"/>
         <w:jc w:val="left"/>
         <w:rPr>
-          <w:rFonts w:ascii="Arial" w:eastAsia="宋体" w:hAnsi="Arial" w:cs="Arial" w:hint="eastAsia"/>
+          <w:rFonts w:ascii="Arial" w:eastAsia="宋体" w:hAnsi="Arial" w:cs="Arial"/>
           <w:kern w:val="0"/>
           <w:sz w:val="26"/>
           <w:szCs w:val="26"/>
@@ -597,25 +652,7 @@
           <w:sz w:val="26"/>
           <w:szCs w:val="26"/>
         </w:rPr>
-        <w:t>的</w:t>
-      </w:r>
-      <w:r>
-        <w:rPr>
-          <w:rFonts w:ascii="Arial" w:eastAsia="宋体" w:hAnsi="Arial" w:cs="Arial" w:hint="eastAsia"/>
-          <w:kern w:val="0"/>
-          <w:sz w:val="26"/>
-          <w:szCs w:val="26"/>
-        </w:rPr>
-        <w:t>底层</w:t>
-      </w:r>
-      <w:r>
-        <w:rPr>
-          <w:rFonts w:ascii="Arial" w:eastAsia="宋体" w:hAnsi="Arial" w:cs="Arial" w:hint="eastAsia"/>
-          <w:kern w:val="0"/>
-          <w:sz w:val="26"/>
-          <w:szCs w:val="26"/>
-        </w:rPr>
-        <w:t>原理</w:t>
+        <w:t>的底层原理</w:t>
       </w:r>
       <w:r>
         <w:rPr>
@@ -642,14 +679,35 @@
           <w:sz w:val="26"/>
           <w:szCs w:val="26"/>
         </w:rPr>
-        <w:t>：如何生成树</w:t>
-      </w:r>
-      <w:r>
-        <w:rPr>
-          <w:rFonts w:ascii="Arial" w:eastAsia="宋体" w:hAnsi="Arial" w:cs="Arial" w:hint="eastAsia"/>
-          <w:kern w:val="0"/>
-          <w:sz w:val="26"/>
-          <w:szCs w:val="26"/>
+        <w:t>+</w:t>
+      </w:r>
+      <w:r>
+        <w:rPr>
+          <w:rFonts w:ascii="Arial" w:eastAsia="宋体" w:hAnsi="Arial" w:cs="Arial" w:hint="eastAsia"/>
+          <w:kern w:val="0"/>
+          <w:sz w:val="26"/>
+          <w:szCs w:val="26"/>
+          <w:u w:val="single"/>
+        </w:rPr>
+        <w:t>如何生成树</w:t>
+      </w:r>
+      <w:r>
+        <w:rPr>
+          <w:rFonts w:ascii="Arial" w:eastAsia="宋体" w:hAnsi="Arial" w:cs="Arial" w:hint="eastAsia"/>
+          <w:kern w:val="0"/>
+          <w:sz w:val="26"/>
+          <w:szCs w:val="26"/>
+          <w:u w:val="single"/>
+        </w:rPr>
+        <w:t>和如何错误恢复和报错</w:t>
+      </w:r>
+      <w:r>
+        <w:rPr>
+          <w:rFonts w:ascii="Arial" w:eastAsia="宋体" w:hAnsi="Arial" w:cs="Arial" w:hint="eastAsia"/>
+          <w:kern w:val="0"/>
+          <w:sz w:val="26"/>
+          <w:szCs w:val="26"/>
+          <w:u w:val="single"/>
         </w:rPr>
         <w:t>（尹幽潭）</w:t>
       </w:r>
@@ -660,6 +718,99 @@
           <w:sz w:val="26"/>
           <w:szCs w:val="26"/>
         </w:rPr>
+        <w:t>）</w:t>
+      </w:r>
+    </w:p>
+    <w:p>
+      <w:pPr>
+        <w:widowControl/>
+        <w:shd w:val="clear" w:color="auto" w:fill="FFFFFF"/>
+        <w:ind w:leftChars="171" w:left="359"/>
+        <w:jc w:val="left"/>
+        <w:rPr>
+          <w:rFonts w:ascii="Arial" w:eastAsia="宋体" w:hAnsi="Arial" w:cs="Arial"/>
+          <w:kern w:val="0"/>
+          <w:sz w:val="26"/>
+          <w:szCs w:val="26"/>
+        </w:rPr>
+      </w:pPr>
+      <w:r>
+        <w:rPr>
+          <w:rFonts w:ascii="Arial" w:eastAsia="宋体" w:hAnsi="Arial" w:cs="Arial"/>
+          <w:kern w:val="0"/>
+          <w:sz w:val="26"/>
+          <w:szCs w:val="26"/>
+        </w:rPr>
+        <w:t>实现</w:t>
+      </w:r>
+      <w:r>
+        <w:rPr>
+          <w:rFonts w:ascii="Arial" w:eastAsia="宋体" w:hAnsi="Arial" w:cs="Arial" w:hint="eastAsia"/>
+          <w:kern w:val="0"/>
+          <w:sz w:val="26"/>
+          <w:szCs w:val="26"/>
+        </w:rPr>
+        <w:t>：</w:t>
+      </w:r>
+    </w:p>
+    <w:p>
+      <w:pPr>
+        <w:widowControl/>
+        <w:shd w:val="clear" w:color="auto" w:fill="FFFFFF"/>
+        <w:ind w:leftChars="171" w:left="359"/>
+        <w:jc w:val="left"/>
+        <w:rPr>
+          <w:rFonts w:ascii="Arial" w:eastAsia="宋体" w:hAnsi="Arial" w:cs="Arial"/>
+          <w:kern w:val="0"/>
+          <w:sz w:val="26"/>
+          <w:szCs w:val="26"/>
+        </w:rPr>
+      </w:pPr>
+      <w:r>
+        <w:rPr>
+          <w:rFonts w:ascii="Arial" w:eastAsia="宋体" w:hAnsi="Arial" w:cs="Arial" w:hint="eastAsia"/>
+          <w:kern w:val="0"/>
+          <w:sz w:val="26"/>
+          <w:szCs w:val="26"/>
+        </w:rPr>
+        <w:t>XXXXXXXXX</w:t>
+      </w:r>
+      <w:r>
+        <w:rPr>
+          <w:rFonts w:ascii="Arial" w:eastAsia="宋体" w:hAnsi="Arial" w:cs="Arial" w:hint="eastAsia"/>
+          <w:kern w:val="0"/>
+          <w:sz w:val="26"/>
+          <w:szCs w:val="26"/>
+        </w:rPr>
+        <w:t>（</w:t>
+      </w:r>
+      <w:proofErr w:type="spellStart"/>
+      <w:r>
+        <w:rPr>
+          <w:rFonts w:ascii="Arial" w:eastAsia="宋体" w:hAnsi="Arial" w:cs="Arial" w:hint="eastAsia"/>
+          <w:kern w:val="0"/>
+          <w:sz w:val="26"/>
+          <w:szCs w:val="26"/>
+        </w:rPr>
+        <w:t>yacc</w:t>
+      </w:r>
+      <w:proofErr w:type="spellEnd"/>
+      <w:r>
+        <w:rPr>
+          <w:rFonts w:ascii="Arial" w:eastAsia="宋体" w:hAnsi="Arial" w:cs="Arial" w:hint="eastAsia"/>
+          <w:kern w:val="0"/>
+          <w:sz w:val="26"/>
+          <w:szCs w:val="26"/>
+        </w:rPr>
+        <w:t>代码</w:t>
+      </w:r>
+      <w:r>
+        <w:rPr>
+          <w:rFonts w:ascii="Arial" w:eastAsia="宋体" w:hAnsi="Arial" w:cs="Arial" w:hint="eastAsia"/>
+          <w:kern w:val="0"/>
+          <w:sz w:val="26"/>
+          <w:szCs w:val="26"/>
+        </w:rPr>
         <w:t>+</w:t>
       </w:r>
       <w:r>
@@ -669,25 +820,45 @@
           <w:sz w:val="26"/>
           <w:szCs w:val="26"/>
         </w:rPr>
-        <w:t>如何可视化</w:t>
-      </w:r>
-      <w:r>
-        <w:rPr>
-          <w:rFonts w:ascii="Arial" w:eastAsia="宋体" w:hAnsi="Arial" w:cs="Arial" w:hint="eastAsia"/>
-          <w:kern w:val="0"/>
-          <w:sz w:val="26"/>
-          <w:szCs w:val="26"/>
-        </w:rPr>
-        <w:t>（黄梓淇）</w:t>
-      </w:r>
-      <w:r>
-        <w:rPr>
-          <w:rFonts w:ascii="Arial" w:eastAsia="宋体" w:hAnsi="Arial" w:cs="Arial" w:hint="eastAsia"/>
-          <w:kern w:val="0"/>
-          <w:sz w:val="26"/>
-          <w:szCs w:val="26"/>
-        </w:rPr>
-        <w:t>之类</w:t>
+        <w:t>可视化代码</w:t>
+      </w:r>
+      <w:r>
+        <w:rPr>
+          <w:rFonts w:ascii="Arial" w:eastAsia="宋体" w:hAnsi="Arial" w:cs="Arial" w:hint="eastAsia"/>
+          <w:kern w:val="0"/>
+          <w:sz w:val="26"/>
+          <w:szCs w:val="26"/>
+        </w:rPr>
+        <w:t>+</w:t>
+      </w:r>
+      <w:r>
+        <w:rPr>
+          <w:rFonts w:ascii="Arial" w:eastAsia="宋体" w:hAnsi="Arial" w:cs="Arial" w:hint="eastAsia"/>
+          <w:kern w:val="0"/>
+          <w:sz w:val="26"/>
+          <w:szCs w:val="26"/>
+        </w:rPr>
+        <w:t>语法</w:t>
+      </w:r>
+      <w:proofErr w:type="gramStart"/>
+      <w:r>
+        <w:rPr>
+          <w:rFonts w:ascii="Arial" w:eastAsia="宋体" w:hAnsi="Arial" w:cs="Arial" w:hint="eastAsia"/>
+          <w:kern w:val="0"/>
+          <w:sz w:val="26"/>
+          <w:szCs w:val="26"/>
+        </w:rPr>
+        <w:t>生成树样例</w:t>
+      </w:r>
+      <w:proofErr w:type="gramEnd"/>
+      <w:r>
+        <w:rPr>
+          <w:rFonts w:ascii="Arial" w:eastAsia="宋体" w:hAnsi="Arial" w:cs="Arial" w:hint="eastAsia"/>
+          <w:kern w:val="0"/>
+          <w:sz w:val="26"/>
+          <w:szCs w:val="26"/>
+        </w:rPr>
+        <w:t>：包括代码及对应语法树图片</w:t>
       </w:r>
       <w:r>
         <w:rPr>
@@ -698,117 +869,8 @@
         </w:rPr>
         <w:t>）</w:t>
       </w:r>
-    </w:p>
-    <w:p>
-      <w:pPr>
-        <w:widowControl/>
-        <w:shd w:val="clear" w:color="auto" w:fill="FFFFFF"/>
-        <w:ind w:leftChars="171" w:left="359"/>
-        <w:jc w:val="left"/>
-        <w:rPr>
-          <w:rFonts w:ascii="Arial" w:eastAsia="宋体" w:hAnsi="Arial" w:cs="Arial"/>
-          <w:kern w:val="0"/>
-          <w:sz w:val="26"/>
-          <w:szCs w:val="26"/>
-        </w:rPr>
-      </w:pPr>
-      <w:r>
-        <w:rPr>
-          <w:rFonts w:ascii="Arial" w:eastAsia="宋体" w:hAnsi="Arial" w:cs="Arial"/>
-          <w:kern w:val="0"/>
-          <w:sz w:val="26"/>
-          <w:szCs w:val="26"/>
-        </w:rPr>
-        <w:t>实现</w:t>
-      </w:r>
-      <w:r>
-        <w:rPr>
-          <w:rFonts w:ascii="Arial" w:eastAsia="宋体" w:hAnsi="Arial" w:cs="Arial" w:hint="eastAsia"/>
-          <w:kern w:val="0"/>
-          <w:sz w:val="26"/>
-          <w:szCs w:val="26"/>
-        </w:rPr>
-        <w:t>：</w:t>
-      </w:r>
-    </w:p>
-    <w:p>
-      <w:pPr>
-        <w:widowControl/>
-        <w:shd w:val="clear" w:color="auto" w:fill="FFFFFF"/>
-        <w:ind w:leftChars="171" w:left="359"/>
-        <w:jc w:val="left"/>
-        <w:rPr>
-          <w:rFonts w:ascii="Arial" w:eastAsia="宋体" w:hAnsi="Arial" w:cs="Arial"/>
-          <w:kern w:val="0"/>
-          <w:sz w:val="26"/>
-          <w:szCs w:val="26"/>
-        </w:rPr>
-      </w:pPr>
-      <w:r>
-        <w:rPr>
-          <w:rFonts w:ascii="Arial" w:eastAsia="宋体" w:hAnsi="Arial" w:cs="Arial" w:hint="eastAsia"/>
-          <w:kern w:val="0"/>
-          <w:sz w:val="26"/>
-          <w:szCs w:val="26"/>
-        </w:rPr>
-        <w:t>XXXXXXXXX</w:t>
-      </w:r>
-      <w:r>
-        <w:rPr>
-          <w:rFonts w:ascii="Arial" w:eastAsia="宋体" w:hAnsi="Arial" w:cs="Arial" w:hint="eastAsia"/>
-          <w:kern w:val="0"/>
-          <w:sz w:val="26"/>
-          <w:szCs w:val="26"/>
-        </w:rPr>
-        <w:t>（</w:t>
-      </w:r>
-      <w:proofErr w:type="spellStart"/>
-      <w:r>
-        <w:rPr>
-          <w:rFonts w:ascii="Arial" w:eastAsia="宋体" w:hAnsi="Arial" w:cs="Arial" w:hint="eastAsia"/>
-          <w:kern w:val="0"/>
-          <w:sz w:val="26"/>
-          <w:szCs w:val="26"/>
-        </w:rPr>
-        <w:t>yacc</w:t>
-      </w:r>
-      <w:proofErr w:type="spellEnd"/>
-      <w:r>
-        <w:rPr>
-          <w:rFonts w:ascii="Arial" w:eastAsia="宋体" w:hAnsi="Arial" w:cs="Arial" w:hint="eastAsia"/>
-          <w:kern w:val="0"/>
-          <w:sz w:val="26"/>
-          <w:szCs w:val="26"/>
-        </w:rPr>
-        <w:t>代码</w:t>
-      </w:r>
-      <w:r>
-        <w:rPr>
-          <w:rFonts w:ascii="Arial" w:eastAsia="宋体" w:hAnsi="Arial" w:cs="Arial" w:hint="eastAsia"/>
-          <w:kern w:val="0"/>
-          <w:sz w:val="26"/>
-          <w:szCs w:val="26"/>
-        </w:rPr>
-        <w:t>+</w:t>
-      </w:r>
-      <w:r>
-        <w:rPr>
-          <w:rFonts w:ascii="Arial" w:eastAsia="宋体" w:hAnsi="Arial" w:cs="Arial" w:hint="eastAsia"/>
-          <w:kern w:val="0"/>
-          <w:sz w:val="26"/>
-          <w:szCs w:val="26"/>
-        </w:rPr>
-        <w:t>可视化代码</w:t>
-      </w:r>
-      <w:r>
-        <w:rPr>
-          <w:rFonts w:ascii="Arial" w:eastAsia="宋体" w:hAnsi="Arial" w:cs="Arial" w:hint="eastAsia"/>
-          <w:kern w:val="0"/>
-          <w:sz w:val="26"/>
-          <w:szCs w:val="26"/>
-        </w:rPr>
-        <w:t>）</w:t>
-      </w:r>
+      <w:bookmarkStart w:id="0" w:name="_GoBack"/>
+      <w:bookmarkEnd w:id="0"/>
     </w:p>
     <w:p>
       <w:pPr>
@@ -839,6 +901,7 @@
           <w:sz w:val="26"/>
           <w:szCs w:val="26"/>
         </w:rPr>
+        <w:lastRenderedPageBreak/>
         <w:t>语义分析的方法描述</w:t>
       </w:r>
     </w:p>
@@ -848,7 +911,7 @@
         <w:shd w:val="clear" w:color="auto" w:fill="FFFFFF"/>
         <w:jc w:val="left"/>
         <w:rPr>
-          <w:rFonts w:ascii="Arial" w:eastAsia="宋体" w:hAnsi="Arial" w:cs="Arial" w:hint="eastAsia"/>
+          <w:rFonts w:ascii="Arial" w:eastAsia="宋体" w:hAnsi="Arial" w:cs="Arial"/>
           <w:b/>
           <w:color w:val="808080" w:themeColor="background1" w:themeShade="80"/>
           <w:kern w:val="0"/>
@@ -936,7 +999,6 @@
           <w:sz w:val="26"/>
           <w:szCs w:val="26"/>
         </w:rPr>
-        <w:lastRenderedPageBreak/>
         <w:t>XXXXXXXXX</w:t>
       </w:r>
     </w:p>
@@ -982,7 +1044,7 @@
         <w:ind w:leftChars="171" w:left="359"/>
         <w:jc w:val="left"/>
         <w:rPr>
-          <w:rFonts w:ascii="Arial" w:eastAsia="宋体" w:hAnsi="Arial" w:cs="Arial" w:hint="eastAsia"/>
+          <w:rFonts w:ascii="Arial" w:eastAsia="宋体" w:hAnsi="Arial" w:cs="Arial"/>
           <w:color w:val="808080" w:themeColor="background1" w:themeShade="80"/>
           <w:kern w:val="0"/>
           <w:sz w:val="26"/>
@@ -1032,7 +1094,7 @@
         <w:ind w:leftChars="171" w:left="359"/>
         <w:jc w:val="left"/>
         <w:rPr>
-          <w:rFonts w:ascii="Arial" w:eastAsia="宋体" w:hAnsi="Arial" w:cs="Arial" w:hint="eastAsia"/>
+          <w:rFonts w:ascii="Arial" w:eastAsia="宋体" w:hAnsi="Arial" w:cs="Arial"/>
           <w:color w:val="808080" w:themeColor="background1" w:themeShade="80"/>
           <w:kern w:val="0"/>
           <w:sz w:val="26"/>
@@ -1106,7 +1168,7 @@
         <w:shd w:val="clear" w:color="auto" w:fill="FFFFFF"/>
         <w:jc w:val="left"/>
         <w:rPr>
-          <w:rFonts w:ascii="Arial" w:eastAsia="宋体" w:hAnsi="Arial" w:cs="Arial" w:hint="eastAsia"/>
+          <w:rFonts w:ascii="Arial" w:eastAsia="宋体" w:hAnsi="Arial" w:cs="Arial"/>
           <w:kern w:val="0"/>
           <w:sz w:val="26"/>
           <w:szCs w:val="26"/>
@@ -1154,14 +1216,16 @@
           <w:kern w:val="0"/>
           <w:sz w:val="26"/>
           <w:szCs w:val="26"/>
-        </w:rPr>
-      </w:pPr>
-      <w:r>
-        <w:rPr>
-          <w:rFonts w:ascii="Arial" w:eastAsia="宋体" w:hAnsi="Arial" w:cs="Arial" w:hint="eastAsia"/>
-          <w:kern w:val="0"/>
-          <w:sz w:val="26"/>
-          <w:szCs w:val="26"/>
+          <w:u w:val="single"/>
+        </w:rPr>
+      </w:pPr>
+      <w:r>
+        <w:rPr>
+          <w:rFonts w:ascii="Arial" w:eastAsia="宋体" w:hAnsi="Arial" w:cs="Arial" w:hint="eastAsia"/>
+          <w:kern w:val="0"/>
+          <w:sz w:val="26"/>
+          <w:szCs w:val="26"/>
+          <w:u w:val="single"/>
         </w:rPr>
         <w:t>语法分析使用的语法生成树数据结构：</w:t>
       </w:r>
@@ -1173,18 +1237,20 @@
         <w:ind w:leftChars="171" w:left="359"/>
         <w:jc w:val="left"/>
         <w:rPr>
-          <w:rFonts w:ascii="Arial" w:eastAsia="宋体" w:hAnsi="Arial" w:cs="Arial" w:hint="eastAsia"/>
-          <w:kern w:val="0"/>
-          <w:sz w:val="26"/>
-          <w:szCs w:val="26"/>
-        </w:rPr>
-      </w:pPr>
-      <w:r>
-        <w:rPr>
-          <w:rFonts w:ascii="Arial" w:eastAsia="宋体" w:hAnsi="Arial" w:cs="Arial" w:hint="eastAsia"/>
-          <w:kern w:val="0"/>
-          <w:sz w:val="26"/>
-          <w:szCs w:val="26"/>
+          <w:rFonts w:ascii="Arial" w:eastAsia="宋体" w:hAnsi="Arial" w:cs="Arial"/>
+          <w:kern w:val="0"/>
+          <w:sz w:val="26"/>
+          <w:szCs w:val="26"/>
+          <w:u w:val="single"/>
+        </w:rPr>
+      </w:pPr>
+      <w:r>
+        <w:rPr>
+          <w:rFonts w:ascii="Arial" w:eastAsia="宋体" w:hAnsi="Arial" w:cs="Arial" w:hint="eastAsia"/>
+          <w:kern w:val="0"/>
+          <w:sz w:val="26"/>
+          <w:szCs w:val="26"/>
+          <w:u w:val="single"/>
         </w:rPr>
         <w:t>XXXXXXXXX</w:t>
       </w:r>
@@ -1194,6 +1260,7 @@
           <w:kern w:val="0"/>
           <w:sz w:val="26"/>
           <w:szCs w:val="26"/>
+          <w:u w:val="single"/>
         </w:rPr>
         <w:t>（需要尹幽潭写一下）</w:t>
       </w:r>
@@ -1255,6 +1322,52 @@
     </w:p>
     <w:p>
       <w:pPr>
+        <w:widowControl/>
+        <w:shd w:val="clear" w:color="auto" w:fill="FFFFFF"/>
+        <w:ind w:left="360"/>
+        <w:jc w:val="left"/>
+        <w:rPr>
+          <w:rFonts w:ascii="Arial" w:eastAsia="宋体" w:hAnsi="Arial" w:cs="Arial"/>
+          <w:kern w:val="0"/>
+          <w:sz w:val="28"/>
+          <w:szCs w:val="28"/>
+        </w:rPr>
+      </w:pPr>
+      <w:r>
+        <w:rPr>
+          <w:rFonts w:ascii="Arial" w:eastAsia="宋体" w:hAnsi="Arial" w:cs="Arial" w:hint="eastAsia"/>
+          <w:kern w:val="0"/>
+          <w:sz w:val="28"/>
+          <w:szCs w:val="28"/>
+        </w:rPr>
+        <w:t>每个正常测试用例包括代码，对应生成树图片，对应中间代码及其说明。</w:t>
+      </w:r>
+    </w:p>
+    <w:p>
+      <w:pPr>
+        <w:widowControl/>
+        <w:shd w:val="clear" w:color="auto" w:fill="FFFFFF"/>
+        <w:ind w:left="360"/>
+        <w:jc w:val="left"/>
+        <w:rPr>
+          <w:rFonts w:ascii="Arial" w:eastAsia="宋体" w:hAnsi="Arial" w:cs="Arial" w:hint="eastAsia"/>
+          <w:kern w:val="0"/>
+          <w:sz w:val="28"/>
+          <w:szCs w:val="28"/>
+        </w:rPr>
+      </w:pPr>
+      <w:r>
+        <w:rPr>
+          <w:rFonts w:ascii="Arial" w:eastAsia="宋体" w:hAnsi="Arial" w:cs="Arial" w:hint="eastAsia"/>
+          <w:kern w:val="0"/>
+          <w:sz w:val="28"/>
+          <w:szCs w:val="28"/>
+        </w:rPr>
+        <w:t>异常（报错）测试用例仅报错截图及其说明即可</w:t>
+      </w:r>
+    </w:p>
+    <w:p>
+      <w:pPr>
         <w:pStyle w:val="a3"/>
         <w:widowControl/>
         <w:numPr>
@@ -1265,7 +1378,7 @@
         <w:ind w:firstLineChars="0"/>
         <w:jc w:val="left"/>
         <w:rPr>
-          <w:rFonts w:ascii="Arial" w:eastAsia="宋体" w:hAnsi="Arial" w:cs="Arial" w:hint="eastAsia"/>
+          <w:rFonts w:ascii="Arial" w:eastAsia="宋体" w:hAnsi="Arial" w:cs="Arial"/>
           <w:b/>
           <w:kern w:val="0"/>
           <w:sz w:val="28"/>
@@ -1282,10 +1395,14 @@
         </w:rPr>
         <w:t>组员分工情况</w:t>
       </w:r>
-      <w:bookmarkStart w:id="0" w:name="_GoBack"/>
-      <w:bookmarkEnd w:id="0"/>
     </w:p>
     <w:sectPr>
+      <w:headerReference w:type="even" r:id="rId7"/>
+      <w:headerReference w:type="default" r:id="rId8"/>
+      <w:footerReference w:type="even" r:id="rId9"/>
+      <w:footerReference w:type="default" r:id="rId10"/>
+      <w:headerReference w:type="first" r:id="rId11"/>
+      <w:footerReference w:type="first" r:id="rId12"/>
       <w:pgSz w:w="11906" w:h="16838"/>
       <w:pgMar w:top="1440" w:right="1800" w:bottom="1440" w:left="1800" w:header="851" w:footer="992" w:gutter="0"/>
       <w:cols w:space="425"/>
@@ -1293,6 +1410,110 @@
     </w:sectPr>
   </w:body>
 </w:document>
+</file>
+
+<file path=word/endnotes.xml><?xml version="1.0" encoding="utf-8"?>
+<w:endnotes xmlns:wpc="http://schemas.microsoft.com/office/word/2010/wordprocessingCanvas" xmlns:cx="http://schemas.microsoft.com/office/drawing/2014/chartex" xmlns:cx1="http://schemas.microsoft.com/office/drawing/2015/9/8/chartex" xmlns:cx2="http://schemas.microsoft.com/office/drawing/2015/10/21/chartex" xmlns:cx3="http://schemas.microsoft.com/office/drawing/2016/5/9/chartex" xmlns:cx4="http://schemas.microsoft.com/office/drawing/2016/5/10/chartex" xmlns:cx5="http://schemas.microsoft.com/office/drawing/2016/5/11/chartex" xmlns:cx6="http://schemas.microsoft.com/office/drawing/2016/5/12/chartex" xmlns:cx7="http://schemas.microsoft.com/office/drawing/2016/5/13/chartex" xmlns:cx8="http://schemas.microsoft.com/office/drawing/2016/5/14/chartex" xmlns:mc="http://schemas.openxmlformats.org/markup-compatibility/2006" xmlns:aink="http://schemas.microsoft.com/office/drawing/2016/ink" xmlns:am3d="http://schemas.microsoft.com/office/drawing/2017/model3d" xmlns:o="urn:schemas-microsoft-com:office:office" xmlns:r="http://schemas.openxmlformats.org/officeDocument/2006/relationships" xmlns:m="http://schemas.openxmlformats.org/officeDocument/2006/math" xmlns:v="urn:schemas-microsoft-com:vml" xmlns:wp14="http://schemas.microsoft.com/office/word/2010/wordprocessingDrawing" xmlns:wp="http://schemas.openxmlformats.org/drawingml/2006/wordprocessingDrawing" xmlns:w10="urn:schemas-microsoft-com:office:word" xmlns:w="http://schemas.openxmlformats.org/wordprocessingml/2006/main" xmlns:w14="http://schemas.microsoft.com/office/word/2010/wordml" xmlns:w15="http://schemas.microsoft.com/office/word/2012/wordml" xmlns:w16cid="http://schemas.microsoft.com/office/word/2016/wordml/cid" xmlns:w16se="http://schemas.microsoft.com/office/word/2015/wordml/symex" xmlns:wpg="http://schemas.microsoft.com/office/word/2010/wordprocessingGroup" xmlns:wpi="http://schemas.microsoft.com/office/word/2010/wordprocessingInk" xmlns:wne="http://schemas.microsoft.com/office/word/2006/wordml" xmlns:wps="http://schemas.microsoft.com/office/word/2010/wordprocessingShape" mc:Ignorable="w14 w15 w16se w16cid wp14">
+  <w:endnote w:type="separator" w:id="-1">
+    <w:p>
+      <w:r>
+        <w:separator/>
+      </w:r>
+    </w:p>
+  </w:endnote>
+  <w:endnote w:type="continuationSeparator" w:id="0">
+    <w:p>
+      <w:r>
+        <w:continuationSeparator/>
+      </w:r>
+    </w:p>
+  </w:endnote>
+</w:endnotes>
+</file>
+
+<file path=word/footer1.xml><?xml version="1.0" encoding="utf-8"?>
+<w:ftr xmlns:wpc="http://schemas.microsoft.com/office/word/2010/wordprocessingCanvas" xmlns:cx="http://schemas.microsoft.com/office/drawing/2014/chartex" xmlns:cx1="http://schemas.microsoft.com/office/drawing/2015/9/8/chartex" xmlns:cx2="http://schemas.microsoft.com/office/drawing/2015/10/21/chartex" xmlns:cx3="http://schemas.microsoft.com/office/drawing/2016/5/9/chartex" xmlns:cx4="http://schemas.microsoft.com/office/drawing/2016/5/10/chartex" xmlns:cx5="http://schemas.microsoft.com/office/drawing/2016/5/11/chartex" xmlns:cx6="http://schemas.microsoft.com/office/drawing/2016/5/12/chartex" xmlns:cx7="http://schemas.microsoft.com/office/drawing/2016/5/13/chartex" xmlns:cx8="http://schemas.microsoft.com/office/drawing/2016/5/14/chartex" xmlns:mc="http://schemas.openxmlformats.org/markup-compatibility/2006" xmlns:aink="http://schemas.microsoft.com/office/drawing/2016/ink" xmlns:am3d="http://schemas.microsoft.com/office/drawing/2017/model3d" xmlns:o="urn:schemas-microsoft-com:office:office" xmlns:r="http://schemas.openxmlformats.org/officeDocument/2006/relationships" xmlns:m="http://schemas.openxmlformats.org/officeDocument/2006/math" xmlns:v="urn:schemas-microsoft-com:vml" xmlns:wp14="http://schemas.microsoft.com/office/word/2010/wordprocessingDrawing" xmlns:wp="http://schemas.openxmlformats.org/drawingml/2006/wordprocessingDrawing" xmlns:w10="urn:schemas-microsoft-com:office:word" xmlns:w="http://schemas.openxmlformats.org/wordprocessingml/2006/main" xmlns:w14="http://schemas.microsoft.com/office/word/2010/wordml" xmlns:w15="http://schemas.microsoft.com/office/word/2012/wordml" xmlns:w16cid="http://schemas.microsoft.com/office/word/2016/wordml/cid" xmlns:w16se="http://schemas.microsoft.com/office/word/2015/wordml/symex" xmlns:wpg="http://schemas.microsoft.com/office/word/2010/wordprocessingGroup" xmlns:wpi="http://schemas.microsoft.com/office/word/2010/wordprocessingInk" xmlns:wne="http://schemas.microsoft.com/office/word/2006/wordml" xmlns:wps="http://schemas.microsoft.com/office/word/2010/wordprocessingShape" mc:Ignorable="w14 w15 w16se w16cid wp14">
+  <w:p>
+    <w:pPr>
+      <w:pStyle w:val="a6"/>
+    </w:pPr>
+  </w:p>
+</w:ftr>
+</file>
+
+<file path=word/footer2.xml><?xml version="1.0" encoding="utf-8"?>
+<w:ftr xmlns:wpc="http://schemas.microsoft.com/office/word/2010/wordprocessingCanvas" xmlns:cx="http://schemas.microsoft.com/office/drawing/2014/chartex" xmlns:cx1="http://schemas.microsoft.com/office/drawing/2015/9/8/chartex" xmlns:cx2="http://schemas.microsoft.com/office/drawing/2015/10/21/chartex" xmlns:cx3="http://schemas.microsoft.com/office/drawing/2016/5/9/chartex" xmlns:cx4="http://schemas.microsoft.com/office/drawing/2016/5/10/chartex" xmlns:cx5="http://schemas.microsoft.com/office/drawing/2016/5/11/chartex" xmlns:cx6="http://schemas.microsoft.com/office/drawing/2016/5/12/chartex" xmlns:cx7="http://schemas.microsoft.com/office/drawing/2016/5/13/chartex" xmlns:cx8="http://schemas.microsoft.com/office/drawing/2016/5/14/chartex" xmlns:mc="http://schemas.openxmlformats.org/markup-compatibility/2006" xmlns:aink="http://schemas.microsoft.com/office/drawing/2016/ink" xmlns:am3d="http://schemas.microsoft.com/office/drawing/2017/model3d" xmlns:o="urn:schemas-microsoft-com:office:office" xmlns:r="http://schemas.openxmlformats.org/officeDocument/2006/relationships" xmlns:m="http://schemas.openxmlformats.org/officeDocument/2006/math" xmlns:v="urn:schemas-microsoft-com:vml" xmlns:wp14="http://schemas.microsoft.com/office/word/2010/wordprocessingDrawing" xmlns:wp="http://schemas.openxmlformats.org/drawingml/2006/wordprocessingDrawing" xmlns:w10="urn:schemas-microsoft-com:office:word" xmlns:w="http://schemas.openxmlformats.org/wordprocessingml/2006/main" xmlns:w14="http://schemas.microsoft.com/office/word/2010/wordml" xmlns:w15="http://schemas.microsoft.com/office/word/2012/wordml" xmlns:w16cid="http://schemas.microsoft.com/office/word/2016/wordml/cid" xmlns:w16se="http://schemas.microsoft.com/office/word/2015/wordml/symex" xmlns:wpg="http://schemas.microsoft.com/office/word/2010/wordprocessingGroup" xmlns:wpi="http://schemas.microsoft.com/office/word/2010/wordprocessingInk" xmlns:wne="http://schemas.microsoft.com/office/word/2006/wordml" xmlns:wps="http://schemas.microsoft.com/office/word/2010/wordprocessingShape" mc:Ignorable="w14 w15 w16se w16cid wp14">
+  <w:p>
+    <w:pPr>
+      <w:pStyle w:val="a6"/>
+    </w:pPr>
+  </w:p>
+</w:ftr>
+</file>
+
+<file path=word/footer3.xml><?xml version="1.0" encoding="utf-8"?>
+<w:ftr xmlns:wpc="http://schemas.microsoft.com/office/word/2010/wordprocessingCanvas" xmlns:cx="http://schemas.microsoft.com/office/drawing/2014/chartex" xmlns:cx1="http://schemas.microsoft.com/office/drawing/2015/9/8/chartex" xmlns:cx2="http://schemas.microsoft.com/office/drawing/2015/10/21/chartex" xmlns:cx3="http://schemas.microsoft.com/office/drawing/2016/5/9/chartex" xmlns:cx4="http://schemas.microsoft.com/office/drawing/2016/5/10/chartex" xmlns:cx5="http://schemas.microsoft.com/office/drawing/2016/5/11/chartex" xmlns:cx6="http://schemas.microsoft.com/office/drawing/2016/5/12/chartex" xmlns:cx7="http://schemas.microsoft.com/office/drawing/2016/5/13/chartex" xmlns:cx8="http://schemas.microsoft.com/office/drawing/2016/5/14/chartex" xmlns:mc="http://schemas.openxmlformats.org/markup-compatibility/2006" xmlns:aink="http://schemas.microsoft.com/office/drawing/2016/ink" xmlns:am3d="http://schemas.microsoft.com/office/drawing/2017/model3d" xmlns:o="urn:schemas-microsoft-com:office:office" xmlns:r="http://schemas.openxmlformats.org/officeDocument/2006/relationships" xmlns:m="http://schemas.openxmlformats.org/officeDocument/2006/math" xmlns:v="urn:schemas-microsoft-com:vml" xmlns:wp14="http://schemas.microsoft.com/office/word/2010/wordprocessingDrawing" xmlns:wp="http://schemas.openxmlformats.org/drawingml/2006/wordprocessingDrawing" xmlns:w10="urn:schemas-microsoft-com:office:word" xmlns:w="http://schemas.openxmlformats.org/wordprocessingml/2006/main" xmlns:w14="http://schemas.microsoft.com/office/word/2010/wordml" xmlns:w15="http://schemas.microsoft.com/office/word/2012/wordml" xmlns:w16cid="http://schemas.microsoft.com/office/word/2016/wordml/cid" xmlns:w16se="http://schemas.microsoft.com/office/word/2015/wordml/symex" xmlns:wpg="http://schemas.microsoft.com/office/word/2010/wordprocessingGroup" xmlns:wpi="http://schemas.microsoft.com/office/word/2010/wordprocessingInk" xmlns:wne="http://schemas.microsoft.com/office/word/2006/wordml" xmlns:wps="http://schemas.microsoft.com/office/word/2010/wordprocessingShape" mc:Ignorable="w14 w15 w16se w16cid wp14">
+  <w:p>
+    <w:pPr>
+      <w:pStyle w:val="a6"/>
+    </w:pPr>
+  </w:p>
+</w:ftr>
+</file>
+
+<file path=word/footnotes.xml><?xml version="1.0" encoding="utf-8"?>
+<w:footnotes xmlns:wpc="http://schemas.microsoft.com/office/word/2010/wordprocessingCanvas" xmlns:cx="http://schemas.microsoft.com/office/drawing/2014/chartex" xmlns:cx1="http://schemas.microsoft.com/office/drawing/2015/9/8/chartex" xmlns:cx2="http://schemas.microsoft.com/office/drawing/2015/10/21/chartex" xmlns:cx3="http://schemas.microsoft.com/office/drawing/2016/5/9/chartex" xmlns:cx4="http://schemas.microsoft.com/office/drawing/2016/5/10/chartex" xmlns:cx5="http://schemas.microsoft.com/office/drawing/2016/5/11/chartex" xmlns:cx6="http://schemas.microsoft.com/office/drawing/2016/5/12/chartex" xmlns:cx7="http://schemas.microsoft.com/office/drawing/2016/5/13/chartex" xmlns:cx8="http://schemas.microsoft.com/office/drawing/2016/5/14/chartex" xmlns:mc="http://schemas.openxmlformats.org/markup-compatibility/2006" xmlns:aink="http://schemas.microsoft.com/office/drawing/2016/ink" xmlns:am3d="http://schemas.microsoft.com/office/drawing/2017/model3d" xmlns:o="urn:schemas-microsoft-com:office:office" xmlns:r="http://schemas.openxmlformats.org/officeDocument/2006/relationships" xmlns:m="http://schemas.openxmlformats.org/officeDocument/2006/math" xmlns:v="urn:schemas-microsoft-com:vml" xmlns:wp14="http://schemas.microsoft.com/office/word/2010/wordprocessingDrawing" xmlns:wp="http://schemas.openxmlformats.org/drawingml/2006/wordprocessingDrawing" xmlns:w10="urn:schemas-microsoft-com:office:word" xmlns:w="http://schemas.openxmlformats.org/wordprocessingml/2006/main" xmlns:w14="http://schemas.microsoft.com/office/word/2010/wordml" xmlns:w15="http://schemas.microsoft.com/office/word/2012/wordml" xmlns:w16cid="http://schemas.microsoft.com/office/word/2016/wordml/cid" xmlns:w16se="http://schemas.microsoft.com/office/word/2015/wordml/symex" xmlns:wpg="http://schemas.microsoft.com/office/word/2010/wordprocessingGroup" xmlns:wpi="http://schemas.microsoft.com/office/word/2010/wordprocessingInk" xmlns:wne="http://schemas.microsoft.com/office/word/2006/wordml" xmlns:wps="http://schemas.microsoft.com/office/word/2010/wordprocessingShape" mc:Ignorable="w14 w15 w16se w16cid wp14">
+  <w:footnote w:type="separator" w:id="-1">
+    <w:p>
+      <w:r>
+        <w:separator/>
+      </w:r>
+    </w:p>
+  </w:footnote>
+  <w:footnote w:type="continuationSeparator" w:id="0">
+    <w:p>
+      <w:r>
+        <w:continuationSeparator/>
+      </w:r>
+    </w:p>
+  </w:footnote>
+</w:footnotes>
+</file>
+
+<file path=word/header1.xml><?xml version="1.0" encoding="utf-8"?>
+<w:hdr xmlns:wpc="http://schemas.microsoft.com/office/word/2010/wordprocessingCanvas" xmlns:cx="http://schemas.microsoft.com/office/drawing/2014/chartex" xmlns:cx1="http://schemas.microsoft.com/office/drawing/2015/9/8/chartex" xmlns:cx2="http://schemas.microsoft.com/office/drawing/2015/10/21/chartex" xmlns:cx3="http://schemas.microsoft.com/office/drawing/2016/5/9/chartex" xmlns:cx4="http://schemas.microsoft.com/office/drawing/2016/5/10/chartex" xmlns:cx5="http://schemas.microsoft.com/office/drawing/2016/5/11/chartex" xmlns:cx6="http://schemas.microsoft.com/office/drawing/2016/5/12/chartex" xmlns:cx7="http://schemas.microsoft.com/office/drawing/2016/5/13/chartex" xmlns:cx8="http://schemas.microsoft.com/office/drawing/2016/5/14/chartex" xmlns:mc="http://schemas.openxmlformats.org/markup-compatibility/2006" xmlns:aink="http://schemas.microsoft.com/office/drawing/2016/ink" xmlns:am3d="http://schemas.microsoft.com/office/drawing/2017/model3d" xmlns:o="urn:schemas-microsoft-com:office:office" xmlns:r="http://schemas.openxmlformats.org/officeDocument/2006/relationships" xmlns:m="http://schemas.openxmlformats.org/officeDocument/2006/math" xmlns:v="urn:schemas-microsoft-com:vml" xmlns:wp14="http://schemas.microsoft.com/office/word/2010/wordprocessingDrawing" xmlns:wp="http://schemas.openxmlformats.org/drawingml/2006/wordprocessingDrawing" xmlns:w10="urn:schemas-microsoft-com:office:word" xmlns:w="http://schemas.openxmlformats.org/wordprocessingml/2006/main" xmlns:w14="http://schemas.microsoft.com/office/word/2010/wordml" xmlns:w15="http://schemas.microsoft.com/office/word/2012/wordml" xmlns:w16cid="http://schemas.microsoft.com/office/word/2016/wordml/cid" xmlns:w16se="http://schemas.microsoft.com/office/word/2015/wordml/symex" xmlns:wpg="http://schemas.microsoft.com/office/word/2010/wordprocessingGroup" xmlns:wpi="http://schemas.microsoft.com/office/word/2010/wordprocessingInk" xmlns:wne="http://schemas.microsoft.com/office/word/2006/wordml" xmlns:wps="http://schemas.microsoft.com/office/word/2010/wordprocessingShape" mc:Ignorable="w14 w15 w16se w16cid wp14">
+  <w:p>
+    <w:pPr>
+      <w:pStyle w:val="a4"/>
+    </w:pPr>
+  </w:p>
+</w:hdr>
+</file>
+
+<file path=word/header2.xml><?xml version="1.0" encoding="utf-8"?>
+<w:hdr xmlns:wpc="http://schemas.microsoft.com/office/word/2010/wordprocessingCanvas" xmlns:cx="http://schemas.microsoft.com/office/drawing/2014/chartex" xmlns:cx1="http://schemas.microsoft.com/office/drawing/2015/9/8/chartex" xmlns:cx2="http://schemas.microsoft.com/office/drawing/2015/10/21/chartex" xmlns:cx3="http://schemas.microsoft.com/office/drawing/2016/5/9/chartex" xmlns:cx4="http://schemas.microsoft.com/office/drawing/2016/5/10/chartex" xmlns:cx5="http://schemas.microsoft.com/office/drawing/2016/5/11/chartex" xmlns:cx6="http://schemas.microsoft.com/office/drawing/2016/5/12/chartex" xmlns:cx7="http://schemas.microsoft.com/office/drawing/2016/5/13/chartex" xmlns:cx8="http://schemas.microsoft.com/office/drawing/2016/5/14/chartex" xmlns:mc="http://schemas.openxmlformats.org/markup-compatibility/2006" xmlns:aink="http://schemas.microsoft.com/office/drawing/2016/ink" xmlns:am3d="http://schemas.microsoft.com/office/drawing/2017/model3d" xmlns:o="urn:schemas-microsoft-com:office:office" xmlns:r="http://schemas.openxmlformats.org/officeDocument/2006/relationships" xmlns:m="http://schemas.openxmlformats.org/officeDocument/2006/math" xmlns:v="urn:schemas-microsoft-com:vml" xmlns:wp14="http://schemas.microsoft.com/office/word/2010/wordprocessingDrawing" xmlns:wp="http://schemas.openxmlformats.org/drawingml/2006/wordprocessingDrawing" xmlns:w10="urn:schemas-microsoft-com:office:word" xmlns:w="http://schemas.openxmlformats.org/wordprocessingml/2006/main" xmlns:w14="http://schemas.microsoft.com/office/word/2010/wordml" xmlns:w15="http://schemas.microsoft.com/office/word/2012/wordml" xmlns:w16cid="http://schemas.microsoft.com/office/word/2016/wordml/cid" xmlns:w16se="http://schemas.microsoft.com/office/word/2015/wordml/symex" xmlns:wpg="http://schemas.microsoft.com/office/word/2010/wordprocessingGroup" xmlns:wpi="http://schemas.microsoft.com/office/word/2010/wordprocessingInk" xmlns:wne="http://schemas.microsoft.com/office/word/2006/wordml" xmlns:wps="http://schemas.microsoft.com/office/word/2010/wordprocessingShape" mc:Ignorable="w14 w15 w16se w16cid wp14">
+  <w:p>
+    <w:pPr>
+      <w:pStyle w:val="a4"/>
+    </w:pPr>
+    <w:r>
+      <w:rPr>
+        <w:rFonts w:hint="eastAsia"/>
+      </w:rPr>
+      <w:t>完全木有美化，只是提供内容要点</w:t>
+    </w:r>
+  </w:p>
+</w:hdr>
+</file>
+
+<file path=word/header3.xml><?xml version="1.0" encoding="utf-8"?>
+<w:hdr xmlns:wpc="http://schemas.microsoft.com/office/word/2010/wordprocessingCanvas" xmlns:cx="http://schemas.microsoft.com/office/drawing/2014/chartex" xmlns:cx1="http://schemas.microsoft.com/office/drawing/2015/9/8/chartex" xmlns:cx2="http://schemas.microsoft.com/office/drawing/2015/10/21/chartex" xmlns:cx3="http://schemas.microsoft.com/office/drawing/2016/5/9/chartex" xmlns:cx4="http://schemas.microsoft.com/office/drawing/2016/5/10/chartex" xmlns:cx5="http://schemas.microsoft.com/office/drawing/2016/5/11/chartex" xmlns:cx6="http://schemas.microsoft.com/office/drawing/2016/5/12/chartex" xmlns:cx7="http://schemas.microsoft.com/office/drawing/2016/5/13/chartex" xmlns:cx8="http://schemas.microsoft.com/office/drawing/2016/5/14/chartex" xmlns:mc="http://schemas.openxmlformats.org/markup-compatibility/2006" xmlns:aink="http://schemas.microsoft.com/office/drawing/2016/ink" xmlns:am3d="http://schemas.microsoft.com/office/drawing/2017/model3d" xmlns:o="urn:schemas-microsoft-com:office:office" xmlns:r="http://schemas.openxmlformats.org/officeDocument/2006/relationships" xmlns:m="http://schemas.openxmlformats.org/officeDocument/2006/math" xmlns:v="urn:schemas-microsoft-com:vml" xmlns:wp14="http://schemas.microsoft.com/office/word/2010/wordprocessingDrawing" xmlns:wp="http://schemas.openxmlformats.org/drawingml/2006/wordprocessingDrawing" xmlns:w10="urn:schemas-microsoft-com:office:word" xmlns:w="http://schemas.openxmlformats.org/wordprocessingml/2006/main" xmlns:w14="http://schemas.microsoft.com/office/word/2010/wordml" xmlns:w15="http://schemas.microsoft.com/office/word/2012/wordml" xmlns:w16cid="http://schemas.microsoft.com/office/word/2016/wordml/cid" xmlns:w16se="http://schemas.microsoft.com/office/word/2015/wordml/symex" xmlns:wpg="http://schemas.microsoft.com/office/word/2010/wordprocessingGroup" xmlns:wpi="http://schemas.microsoft.com/office/word/2010/wordprocessingInk" xmlns:wne="http://schemas.microsoft.com/office/word/2006/wordml" xmlns:wps="http://schemas.microsoft.com/office/word/2010/wordprocessingShape" mc:Ignorable="w14 w15 w16se w16cid wp14">
+  <w:p>
+    <w:pPr>
+      <w:pStyle w:val="a4"/>
+    </w:pPr>
+  </w:p>
+</w:hdr>
 </file>
 
 <file path=word/numbering.xml><?xml version="1.0" encoding="utf-8"?>
@@ -1828,6 +2049,71 @@
       <w:ind w:firstLineChars="200" w:firstLine="420"/>
     </w:pPr>
   </w:style>
+  <w:style w:type="paragraph" w:styleId="a4">
+    <w:name w:val="header"/>
+    <w:basedOn w:val="a"/>
+    <w:link w:val="a5"/>
+    <w:uiPriority w:val="99"/>
+    <w:unhideWhenUsed/>
+    <w:rsid w:val="00E10E7A"/>
+    <w:pPr>
+      <w:pBdr>
+        <w:bottom w:val="single" w:sz="6" w:space="1" w:color="auto"/>
+      </w:pBdr>
+      <w:tabs>
+        <w:tab w:val="center" w:pos="4153"/>
+        <w:tab w:val="right" w:pos="8306"/>
+      </w:tabs>
+      <w:snapToGrid w:val="0"/>
+      <w:jc w:val="center"/>
+    </w:pPr>
+    <w:rPr>
+      <w:sz w:val="18"/>
+      <w:szCs w:val="18"/>
+    </w:rPr>
+  </w:style>
+  <w:style w:type="character" w:customStyle="1" w:styleId="a5">
+    <w:name w:val="页眉 字符"/>
+    <w:basedOn w:val="a0"/>
+    <w:link w:val="a4"/>
+    <w:uiPriority w:val="99"/>
+    <w:rsid w:val="00E10E7A"/>
+    <w:rPr>
+      <w:sz w:val="18"/>
+      <w:szCs w:val="18"/>
+    </w:rPr>
+  </w:style>
+  <w:style w:type="paragraph" w:styleId="a6">
+    <w:name w:val="footer"/>
+    <w:basedOn w:val="a"/>
+    <w:link w:val="a7"/>
+    <w:uiPriority w:val="99"/>
+    <w:unhideWhenUsed/>
+    <w:rsid w:val="00E10E7A"/>
+    <w:pPr>
+      <w:tabs>
+        <w:tab w:val="center" w:pos="4153"/>
+        <w:tab w:val="right" w:pos="8306"/>
+      </w:tabs>
+      <w:snapToGrid w:val="0"/>
+      <w:jc w:val="left"/>
+    </w:pPr>
+    <w:rPr>
+      <w:sz w:val="18"/>
+      <w:szCs w:val="18"/>
+    </w:rPr>
+  </w:style>
+  <w:style w:type="character" w:customStyle="1" w:styleId="a7">
+    <w:name w:val="页脚 字符"/>
+    <w:basedOn w:val="a0"/>
+    <w:link w:val="a6"/>
+    <w:uiPriority w:val="99"/>
+    <w:rsid w:val="00E10E7A"/>
+    <w:rPr>
+      <w:sz w:val="18"/>
+      <w:szCs w:val="18"/>
+    </w:rPr>
+  </w:style>
 </w:styles>
 </file>
 

</xml_diff>